<commit_message>
Update 新建 Microsoft Word 文档 (2).docx
</commit_message>
<xml_diff>
--- a/新建 Microsoft Word 文档 (2).docx
+++ b/新建 Microsoft Word 文档 (2).docx
@@ -9,20 +9,6 @@
           <w:sz w:val="28"/>
         </w:rPr>
       </w:pPr>
-      <w:r>
-        <w:rPr>
-          <w:rFonts w:ascii="黑体" w:eastAsia="黑体" w:hAnsi="黑体" w:hint="eastAsia"/>
-          <w:sz w:val="28"/>
-        </w:rPr>
-        <w:t>乙方：德国</w:t>
-      </w:r>
-      <w:r>
-        <w:rPr>
-          <w:rFonts w:ascii="黑体" w:eastAsia="黑体" w:hAnsi="黑体" w:hint="eastAsia"/>
-          <w:sz w:val="28"/>
-        </w:rPr>
-        <w:t>亥姆霍</w:t>
-      </w:r>
       <w:bookmarkStart w:id="0" w:name="_GoBack"/>
       <w:bookmarkEnd w:id="0"/>
       <w:r>
@@ -30,8 +16,17 @@
           <w:rFonts w:ascii="黑体" w:eastAsia="黑体" w:hAnsi="黑体" w:hint="eastAsia"/>
           <w:sz w:val="28"/>
         </w:rPr>
-        <w:t>兹</w:t>
+        <w:t>德国</w:t>
       </w:r>
+      <w:proofErr w:type="gramStart"/>
+      <w:r>
+        <w:rPr>
+          <w:rFonts w:ascii="黑体" w:eastAsia="黑体" w:hAnsi="黑体" w:hint="eastAsia"/>
+          <w:sz w:val="28"/>
+        </w:rPr>
+        <w:t>亥姆霍兹</w:t>
+      </w:r>
+      <w:proofErr w:type="gramEnd"/>
       <w:r>
         <w:rPr>
           <w:rFonts w:ascii="黑体" w:eastAsia="黑体" w:hAnsi="黑体" w:hint="eastAsia"/>
@@ -191,6 +186,7 @@
     <w:lsdException w:name="HTML Sample" w:semiHidden="1" w:unhideWhenUsed="1"/>
     <w:lsdException w:name="HTML Typewriter" w:semiHidden="1" w:unhideWhenUsed="1"/>
     <w:lsdException w:name="HTML Variable" w:semiHidden="1" w:unhideWhenUsed="1"/>
+    <w:lsdException w:name="Normal Table" w:semiHidden="1" w:unhideWhenUsed="1"/>
     <w:lsdException w:name="annotation subject" w:semiHidden="1" w:unhideWhenUsed="1"/>
     <w:lsdException w:name="No List" w:semiHidden="1" w:unhideWhenUsed="1"/>
     <w:lsdException w:name="Outline List 1" w:semiHidden="1" w:unhideWhenUsed="1"/>
@@ -237,8 +233,10 @@
     <w:lsdException w:name="Table Subtle 2" w:semiHidden="1" w:unhideWhenUsed="1"/>
     <w:lsdException w:name="Table Web 1" w:semiHidden="1" w:unhideWhenUsed="1"/>
     <w:lsdException w:name="Table Web 2" w:semiHidden="1" w:unhideWhenUsed="1"/>
+    <w:lsdException w:name="Table Web 3" w:semiHidden="1" w:unhideWhenUsed="1"/>
     <w:lsdException w:name="Balloon Text" w:semiHidden="1" w:unhideWhenUsed="1"/>
     <w:lsdException w:name="Table Grid" w:uiPriority="39"/>
+    <w:lsdException w:name="Table Theme" w:semiHidden="1" w:unhideWhenUsed="1"/>
     <w:lsdException w:name="Placeholder Text" w:semiHidden="1"/>
     <w:lsdException w:name="No Spacing" w:uiPriority="1" w:qFormat="1"/>
     <w:lsdException w:name="Light Shading" w:uiPriority="60"/>

</xml_diff>